<commit_message>
problemas 1-5 estructuras condicionales
</commit_message>
<xml_diff>
--- a/Estructuras_Condicionales/ProblemasEstructurasCondicionales.docx
+++ b/Estructuras_Condicionales/ProblemasEstructurasCondicionales.docx
@@ -29,7 +29,7 @@
           <w:szCs w:val="39"/>
           <w:lang w:eastAsia="es-MX"/>
         </w:rPr>
-        <w:t>EJERCICIOS: ESTRUCTURAS CONDICIONALES Y REPETITIVAS EN JAVASCRIPT</w:t>
+        <w:t>ESTRUCTURAS CONDICIONALES Y REPETITIVAS EN JAVASCRIPT</w:t>
       </w:r>
     </w:p>
     <w:p>
@@ -223,6 +223,7 @@
         </w:rPr>
       </w:pPr>
       <w:proofErr w:type="spellStart"/>
+      <w:proofErr w:type="gramStart"/>
       <w:r>
         <w:rPr>
           <w:rStyle w:val="CdigoHTML"/>
@@ -238,7 +239,24 @@
           <w:rFonts w:ascii="Consolas" w:hAnsi="Consolas"/>
           <w:color w:val="333333"/>
         </w:rPr>
-        <w:t xml:space="preserve">(...) { </w:t>
+        <w:t>(</w:t>
+      </w:r>
+      <w:proofErr w:type="gramEnd"/>
+      <w:r>
+        <w:rPr>
+          <w:rStyle w:val="CdigoHTML"/>
+          <w:rFonts w:ascii="Consolas" w:hAnsi="Consolas"/>
+          <w:color w:val="333333"/>
+        </w:rPr>
+        <w:t>numero1 &lt; numero2</w:t>
+      </w:r>
+      <w:r>
+        <w:rPr>
+          <w:rStyle w:val="CdigoHTML"/>
+          <w:rFonts w:ascii="Consolas" w:hAnsi="Consolas"/>
+          <w:color w:val="333333"/>
+        </w:rPr>
+        <w:t xml:space="preserve">) { </w:t>
       </w:r>
     </w:p>
     <w:p>
@@ -357,6 +375,7 @@
         </w:rPr>
       </w:pPr>
       <w:proofErr w:type="spellStart"/>
+      <w:proofErr w:type="gramStart"/>
       <w:r>
         <w:rPr>
           <w:rStyle w:val="CdigoHTML"/>
@@ -366,16 +385,31 @@
         <w:t>if</w:t>
       </w:r>
       <w:proofErr w:type="spellEnd"/>
-      <w:proofErr w:type="gramStart"/>
-      <w:r>
-        <w:rPr>
-          <w:rStyle w:val="CdigoHTML"/>
-          <w:rFonts w:ascii="Consolas" w:hAnsi="Consolas"/>
-          <w:color w:val="333333"/>
-        </w:rPr>
-        <w:t>(...){</w:t>
+      <w:r>
+        <w:rPr>
+          <w:rStyle w:val="CdigoHTML"/>
+          <w:rFonts w:ascii="Consolas" w:hAnsi="Consolas"/>
+          <w:color w:val="333333"/>
+        </w:rPr>
+        <w:t>(</w:t>
       </w:r>
       <w:proofErr w:type="gramEnd"/>
+      <w:r>
+        <w:rPr>
+          <w:rStyle w:val="CdigoHTML"/>
+          <w:rFonts w:ascii="Consolas" w:hAnsi="Consolas"/>
+          <w:color w:val="333333"/>
+        </w:rPr>
+        <w:t>numero2 &lt; 0</w:t>
+      </w:r>
+      <w:r>
+        <w:rPr>
+          <w:rStyle w:val="CdigoHTML"/>
+          <w:rFonts w:ascii="Consolas" w:hAnsi="Consolas"/>
+          <w:color w:val="333333"/>
+        </w:rPr>
+        <w:t>){</w:t>
+      </w:r>
     </w:p>
     <w:p>
       <w:pPr>
@@ -493,6 +527,7 @@
         </w:rPr>
       </w:pPr>
       <w:proofErr w:type="spellStart"/>
+      <w:proofErr w:type="gramStart"/>
       <w:r>
         <w:rPr>
           <w:rStyle w:val="CdigoHTML"/>
@@ -502,16 +537,79 @@
         <w:t>if</w:t>
       </w:r>
       <w:proofErr w:type="spellEnd"/>
-      <w:proofErr w:type="gramStart"/>
-      <w:r>
-        <w:rPr>
-          <w:rStyle w:val="CdigoHTML"/>
-          <w:rFonts w:ascii="Consolas" w:hAnsi="Consolas"/>
-          <w:color w:val="333333"/>
-        </w:rPr>
-        <w:t>(...){</w:t>
+      <w:r>
+        <w:rPr>
+          <w:rStyle w:val="CdigoHTML"/>
+          <w:rFonts w:ascii="Consolas" w:hAnsi="Consolas"/>
+          <w:color w:val="333333"/>
+        </w:rPr>
+        <w:t>(</w:t>
       </w:r>
       <w:proofErr w:type="gramEnd"/>
+      <w:r>
+        <w:rPr>
+          <w:rStyle w:val="CdigoHTML"/>
+          <w:rFonts w:ascii="Consolas" w:hAnsi="Consolas"/>
+          <w:color w:val="333333"/>
+        </w:rPr>
+        <w:t>(</w:t>
+      </w:r>
+      <w:r>
+        <w:rPr>
+          <w:rStyle w:val="CdigoHTML"/>
+          <w:rFonts w:ascii="Consolas" w:hAnsi="Consolas"/>
+          <w:color w:val="333333"/>
+        </w:rPr>
+        <w:t>numero1 &gt; 0</w:t>
+      </w:r>
+      <w:r>
+        <w:rPr>
+          <w:rStyle w:val="CdigoHTML"/>
+          <w:rFonts w:ascii="Consolas" w:hAnsi="Consolas"/>
+          <w:color w:val="333333"/>
+        </w:rPr>
+        <w:t>)</w:t>
+      </w:r>
+      <w:r>
+        <w:rPr>
+          <w:rStyle w:val="CdigoHTML"/>
+          <w:rFonts w:ascii="Consolas" w:hAnsi="Consolas"/>
+          <w:color w:val="333333"/>
+        </w:rPr>
+        <w:t xml:space="preserve"> || </w:t>
+      </w:r>
+      <w:r>
+        <w:rPr>
+          <w:rStyle w:val="CdigoHTML"/>
+          <w:rFonts w:ascii="Consolas" w:hAnsi="Consolas"/>
+          <w:color w:val="333333"/>
+        </w:rPr>
+        <w:t>(</w:t>
+      </w:r>
+      <w:r>
+        <w:rPr>
+          <w:rStyle w:val="CdigoHTML"/>
+          <w:rFonts w:ascii="Consolas" w:hAnsi="Consolas"/>
+          <w:color w:val="333333"/>
+        </w:rPr>
+        <w:t>numero1 ¡== 0</w:t>
+      </w:r>
+      <w:r>
+        <w:rPr>
+          <w:rStyle w:val="CdigoHTML"/>
+          <w:rFonts w:ascii="Consolas" w:hAnsi="Consolas"/>
+          <w:color w:val="333333"/>
+        </w:rPr>
+        <w:t>)</w:t>
+      </w:r>
+      <w:r>
+        <w:rPr>
+          <w:rStyle w:val="CdigoHTML"/>
+          <w:rFonts w:ascii="Consolas" w:hAnsi="Consolas"/>
+          <w:color w:val="333333"/>
+        </w:rPr>
+        <w:t>){</w:t>
+      </w:r>
     </w:p>
     <w:p>
       <w:pPr>
@@ -638,6 +736,22 @@
         <w:t>if</w:t>
       </w:r>
       <w:proofErr w:type="spellEnd"/>
+      <w:r>
+        <w:rPr>
+          <w:rStyle w:val="CdigoHTML"/>
+          <w:rFonts w:ascii="Consolas" w:hAnsi="Consolas"/>
+          <w:color w:val="333333"/>
+        </w:rPr>
+        <w:t>((numero1++)</w:t>
+      </w:r>
+      <w:r>
+        <w:rPr>
+          <w:rStyle w:val="CdigoHTML"/>
+          <w:rFonts w:ascii="Consolas" w:hAnsi="Consolas"/>
+          <w:color w:val="333333"/>
+        </w:rPr>
+        <w:t xml:space="preserve"> &lt; numero</w:t>
+      </w:r>
       <w:proofErr w:type="gramStart"/>
       <w:r>
         <w:rPr>
@@ -645,7 +759,15 @@
           <w:rFonts w:ascii="Consolas" w:hAnsi="Consolas"/>
           <w:color w:val="333333"/>
         </w:rPr>
-        <w:t>(...){</w:t>
+        <w:t>2</w:t>
+      </w:r>
+      <w:r>
+        <w:rPr>
+          <w:rStyle w:val="CdigoHTML"/>
+          <w:rFonts w:ascii="Consolas" w:hAnsi="Consolas"/>
+          <w:color w:val="333333"/>
+        </w:rPr>
+        <w:t>){</w:t>
       </w:r>
       <w:proofErr w:type="gramEnd"/>
     </w:p>
@@ -763,21 +885,12 @@
           <w:color w:val="393D40"/>
         </w:rPr>
       </w:pPr>
-      <w:proofErr w:type="gramStart"/>
-      <w:r>
-        <w:rPr>
-          <w:rFonts w:ascii="Helvetica" w:hAnsi="Helvetica" w:cs="Helvetica"/>
-          <w:color w:val="393D40"/>
-        </w:rPr>
-        <w:t>El factorial</w:t>
-      </w:r>
-      <w:proofErr w:type="gramEnd"/>
-      <w:r>
-        <w:rPr>
-          <w:rFonts w:ascii="Helvetica" w:hAnsi="Helvetica" w:cs="Helvetica"/>
-          <w:color w:val="393D40"/>
-        </w:rPr>
-        <w:t xml:space="preserve"> de un número entero</w:t>
+      <w:r>
+        <w:rPr>
+          <w:rFonts w:ascii="Helvetica" w:hAnsi="Helvetica" w:cs="Helvetica"/>
+          <w:color w:val="393D40"/>
+        </w:rPr>
+        <w:t>El factorial de un número entero</w:t>
       </w:r>
       <w:r>
         <w:rPr>
@@ -843,7 +956,7 @@
           <w:rFonts w:ascii="Helvetica" w:hAnsi="Helvetica" w:cs="Helvetica"/>
           <w:color w:val="393D40"/>
         </w:rPr>
-        <w:t xml:space="preserve">Así, </w:t>
+        <w:t>Así, el factorial de 5 (</w:t>
       </w:r>
       <w:proofErr w:type="gramStart"/>
       <w:r>
@@ -851,7 +964,7 @@
           <w:rFonts w:ascii="Helvetica" w:hAnsi="Helvetica" w:cs="Helvetica"/>
           <w:color w:val="393D40"/>
         </w:rPr>
-        <w:t>el factorial</w:t>
+        <w:t>escrito como 5!</w:t>
       </w:r>
       <w:proofErr w:type="gramEnd"/>
       <w:r>
@@ -859,7 +972,7 @@
           <w:rFonts w:ascii="Helvetica" w:hAnsi="Helvetica" w:cs="Helvetica"/>
           <w:color w:val="393D40"/>
         </w:rPr>
-        <w:t xml:space="preserve"> de 5 (escrito como 5!) es igual a:</w:t>
+        <w:t>) es igual a:</w:t>
       </w:r>
       <w:r>
         <w:rPr>
@@ -937,6 +1050,59 @@
           <w:color w:val="393D40"/>
         </w:rPr>
         <w:t xml:space="preserve"> de un número entero.</w:t>
+      </w:r>
+      <w:r>
+        <w:rPr>
+          <w:noProof/>
+        </w:rPr>
+        <w:t xml:space="preserve"> </w:t>
+      </w:r>
+      <w:r>
+        <w:rPr>
+          <w:noProof/>
+        </w:rPr>
+        <w:drawing>
+          <wp:inline distT="0" distB="0" distL="0" distR="0" wp14:anchorId="0DBA2110" wp14:editId="389324FA">
+            <wp:extent cx="5707905" cy="879231"/>
+            <wp:effectExtent l="0" t="0" r="0" b="0"/>
+            <wp:docPr id="1" name="Imagen 1"/>
+            <wp:cNvGraphicFramePr>
+              <a:graphicFrameLocks xmlns:a="http://schemas.openxmlformats.org/drawingml/2006/main" noChangeAspect="1"/>
+            </wp:cNvGraphicFramePr>
+            <a:graphic xmlns:a="http://schemas.openxmlformats.org/drawingml/2006/main">
+              <a:graphicData uri="http://schemas.openxmlformats.org/drawingml/2006/picture">
+                <pic:pic xmlns:pic="http://schemas.openxmlformats.org/drawingml/2006/picture">
+                  <pic:nvPicPr>
+                    <pic:cNvPr id="1" name=""/>
+                    <pic:cNvPicPr/>
+                  </pic:nvPicPr>
+                  <pic:blipFill rotWithShape="1">
+                    <a:blip r:embed="rId4"/>
+                    <a:srcRect t="28078" r="21837" b="50515"/>
+                    <a:stretch/>
+                  </pic:blipFill>
+                  <pic:spPr bwMode="auto">
+                    <a:xfrm>
+                      <a:off x="0" y="0"/>
+                      <a:ext cx="5799261" cy="893303"/>
+                    </a:xfrm>
+                    <a:prstGeom prst="rect">
+                      <a:avLst/>
+                    </a:prstGeom>
+                    <a:ln>
+                      <a:noFill/>
+                    </a:ln>
+                    <a:extLst>
+                      <a:ext uri="{53640926-AAD7-44D8-BBD7-CCE9431645EC}">
+                        <a14:shadowObscured xmlns:a14="http://schemas.microsoft.com/office/drawing/2010/main"/>
+                      </a:ext>
+                    </a:extLst>
+                  </pic:spPr>
+                </pic:pic>
+              </a:graphicData>
+            </a:graphic>
+          </wp:inline>
+        </w:drawing>
       </w:r>
     </w:p>
     <w:p>
@@ -960,9 +1126,9 @@
           <w:sz w:val="45"/>
           <w:szCs w:val="45"/>
         </w:rPr>
-        <w:t xml:space="preserve">Ejercicio #3: Operaciones </w:t>
-      </w:r>
-      <w:proofErr w:type="spellStart"/>
+        <w:lastRenderedPageBreak/>
+        <w:t>Ejercicio #3: Operaciones matemá</w:t>
+      </w:r>
       <w:r>
         <w:rPr>
           <w:rFonts w:ascii="Helvetica" w:hAnsi="Helvetica" w:cs="Helvetica"/>
@@ -972,9 +1138,8 @@
           <w:sz w:val="45"/>
           <w:szCs w:val="45"/>
         </w:rPr>
-        <w:t>matematicas</w:t>
-      </w:r>
-      <w:proofErr w:type="spellEnd"/>
+        <w:t>ticas</w:t>
+      </w:r>
     </w:p>
     <w:p>
       <w:pPr>
@@ -993,15 +1158,13 @@
         </w:rPr>
         <w:t xml:space="preserve">Pedir dos </w:t>
       </w:r>
-      <w:proofErr w:type="spellStart"/>
-      <w:r>
-        <w:rPr>
-          <w:rFonts w:ascii="Helvetica" w:hAnsi="Helvetica" w:cs="Helvetica"/>
-          <w:color w:val="393D40"/>
-        </w:rPr>
-        <w:t>numeros</w:t>
-      </w:r>
-      <w:proofErr w:type="spellEnd"/>
+      <w:r>
+        <w:rPr>
+          <w:rFonts w:ascii="Helvetica" w:hAnsi="Helvetica" w:cs="Helvetica"/>
+          <w:color w:val="393D40"/>
+        </w:rPr>
+        <w:t>números</w:t>
+      </w:r>
       <w:r>
         <w:rPr>
           <w:rFonts w:ascii="Helvetica" w:hAnsi="Helvetica" w:cs="Helvetica"/>
@@ -1009,15 +1172,13 @@
         </w:rPr>
         <w:t xml:space="preserve"> y </w:t>
       </w:r>
-      <w:proofErr w:type="spellStart"/>
-      <w:r>
-        <w:rPr>
-          <w:rFonts w:ascii="Helvetica" w:hAnsi="Helvetica" w:cs="Helvetica"/>
-          <w:color w:val="393D40"/>
-        </w:rPr>
-        <w:t>despues</w:t>
-      </w:r>
-      <w:proofErr w:type="spellEnd"/>
+      <w:r>
+        <w:rPr>
+          <w:rFonts w:ascii="Helvetica" w:hAnsi="Helvetica" w:cs="Helvetica"/>
+          <w:color w:val="393D40"/>
+        </w:rPr>
+        <w:t>después</w:t>
+      </w:r>
       <w:r>
         <w:rPr>
           <w:rFonts w:ascii="Helvetica" w:hAnsi="Helvetica" w:cs="Helvetica"/>
@@ -1041,18 +1202,15 @@
           <w:rFonts w:ascii="Helvetica" w:hAnsi="Helvetica" w:cs="Helvetica"/>
           <w:color w:val="393D40"/>
         </w:rPr>
-        <w:lastRenderedPageBreak/>
         <w:t xml:space="preserve">-Si el primer </w:t>
       </w:r>
-      <w:proofErr w:type="spellStart"/>
-      <w:r>
-        <w:rPr>
-          <w:rFonts w:ascii="Helvetica" w:hAnsi="Helvetica" w:cs="Helvetica"/>
-          <w:color w:val="393D40"/>
-        </w:rPr>
-        <w:t>numero</w:t>
-      </w:r>
-      <w:proofErr w:type="spellEnd"/>
+      <w:r>
+        <w:rPr>
+          <w:rFonts w:ascii="Helvetica" w:hAnsi="Helvetica" w:cs="Helvetica"/>
+          <w:color w:val="393D40"/>
+        </w:rPr>
+        <w:t>número</w:t>
+      </w:r>
       <w:r>
         <w:rPr>
           <w:rFonts w:ascii="Helvetica" w:hAnsi="Helvetica" w:cs="Helvetica"/>
@@ -1060,39 +1218,98 @@
         </w:rPr>
         <w:t xml:space="preserve"> es mayor que el segundo, sumarlos y restarlos -Sino, si los dos </w:t>
       </w:r>
-      <w:proofErr w:type="spellStart"/>
-      <w:r>
-        <w:rPr>
-          <w:rFonts w:ascii="Helvetica" w:hAnsi="Helvetica" w:cs="Helvetica"/>
-          <w:color w:val="393D40"/>
-        </w:rPr>
-        <w:t>numeros</w:t>
-      </w:r>
-      <w:proofErr w:type="spellEnd"/>
-      <w:r>
-        <w:rPr>
-          <w:rFonts w:ascii="Helvetica" w:hAnsi="Helvetica" w:cs="Helvetica"/>
-          <w:color w:val="393D40"/>
-        </w:rPr>
-        <w:t xml:space="preserve"> son </w:t>
-      </w:r>
-      <w:proofErr w:type="spellStart"/>
-      <w:proofErr w:type="gramStart"/>
-      <w:r>
-        <w:rPr>
-          <w:rFonts w:ascii="Helvetica" w:hAnsi="Helvetica" w:cs="Helvetica"/>
-          <w:color w:val="393D40"/>
-        </w:rPr>
-        <w:t>iguales,mandar</w:t>
-      </w:r>
-      <w:proofErr w:type="spellEnd"/>
-      <w:proofErr w:type="gramEnd"/>
-      <w:r>
-        <w:rPr>
-          <w:rFonts w:ascii="Helvetica" w:hAnsi="Helvetica" w:cs="Helvetica"/>
-          <w:color w:val="393D40"/>
-        </w:rPr>
-        <w:t xml:space="preserve"> una alerta indicando eso, sino multiplicarlos y dividirlos</w:t>
+      <w:r>
+        <w:rPr>
+          <w:rFonts w:ascii="Helvetica" w:hAnsi="Helvetica" w:cs="Helvetica"/>
+          <w:color w:val="393D40"/>
+        </w:rPr>
+        <w:t>números</w:t>
+      </w:r>
+      <w:r>
+        <w:rPr>
+          <w:rFonts w:ascii="Helvetica" w:hAnsi="Helvetica" w:cs="Helvetica"/>
+          <w:color w:val="393D40"/>
+        </w:rPr>
+        <w:t xml:space="preserve"> son iguales,</w:t>
+      </w:r>
+      <w:r>
+        <w:rPr>
+          <w:rFonts w:ascii="Helvetica" w:hAnsi="Helvetica" w:cs="Helvetica"/>
+          <w:color w:val="393D40"/>
+        </w:rPr>
+        <w:t xml:space="preserve"> </w:t>
+      </w:r>
+      <w:r>
+        <w:rPr>
+          <w:rFonts w:ascii="Helvetica" w:hAnsi="Helvetica" w:cs="Helvetica"/>
+          <w:color w:val="393D40"/>
+        </w:rPr>
+        <w:t>mandar una alerta indicando eso, sino multiplicarlos y dividirlos</w:t>
+      </w:r>
+      <w:r>
+        <w:rPr>
+          <w:rFonts w:ascii="Helvetica" w:hAnsi="Helvetica" w:cs="Helvetica"/>
+          <w:color w:val="393D40"/>
+        </w:rPr>
+        <w:t>.</w:t>
+      </w:r>
+    </w:p>
+    <w:p>
+      <w:pPr>
+        <w:pStyle w:val="NormalWeb"/>
+        <w:shd w:val="clear" w:color="auto" w:fill="FFFFFF"/>
+        <w:spacing w:before="0" w:beforeAutospacing="0" w:after="150" w:afterAutospacing="0"/>
+        <w:rPr>
+          <w:rFonts w:ascii="Helvetica" w:hAnsi="Helvetica" w:cs="Helvetica"/>
+          <w:color w:val="393D40"/>
+        </w:rPr>
+      </w:pPr>
+      <w:r>
+        <w:rPr>
+          <w:noProof/>
+        </w:rPr>
+        <w:drawing>
+          <wp:inline distT="0" distB="0" distL="0" distR="0" wp14:anchorId="6F3AE9D7" wp14:editId="5899D879">
+            <wp:extent cx="5611648" cy="1441938"/>
+            <wp:effectExtent l="0" t="0" r="0" b="6350"/>
+            <wp:docPr id="2" name="Imagen 2"/>
+            <wp:cNvGraphicFramePr>
+              <a:graphicFrameLocks xmlns:a="http://schemas.openxmlformats.org/drawingml/2006/main" noChangeAspect="1"/>
+            </wp:cNvGraphicFramePr>
+            <a:graphic xmlns:a="http://schemas.openxmlformats.org/drawingml/2006/main">
+              <a:graphicData uri="http://schemas.openxmlformats.org/drawingml/2006/picture">
+                <pic:pic xmlns:pic="http://schemas.openxmlformats.org/drawingml/2006/picture">
+                  <pic:nvPicPr>
+                    <pic:cNvPr id="1" name=""/>
+                    <pic:cNvPicPr/>
+                  </pic:nvPicPr>
+                  <pic:blipFill rotWithShape="1">
+                    <a:blip r:embed="rId5"/>
+                    <a:srcRect t="28077" b="26239"/>
+                    <a:stretch/>
+                  </pic:blipFill>
+                  <pic:spPr bwMode="auto">
+                    <a:xfrm>
+                      <a:off x="0" y="0"/>
+                      <a:ext cx="5612130" cy="1442062"/>
+                    </a:xfrm>
+                    <a:prstGeom prst="rect">
+                      <a:avLst/>
+                    </a:prstGeom>
+                    <a:ln>
+                      <a:noFill/>
+                    </a:ln>
+                    <a:extLst>
+                      <a:ext uri="{53640926-AAD7-44D8-BBD7-CCE9431645EC}">
+                        <a14:shadowObscured xmlns:a14="http://schemas.microsoft.com/office/drawing/2010/main"/>
+                      </a:ext>
+                    </a:extLst>
+                  </pic:spPr>
+                </pic:pic>
+              </a:graphicData>
+            </a:graphic>
+          </wp:inline>
+        </w:drawing>
       </w:r>
     </w:p>
     <w:p>
@@ -1262,6 +1479,64 @@
     </w:p>
     <w:p>
       <w:pPr>
+        <w:pStyle w:val="NormalWeb"/>
+        <w:shd w:val="clear" w:color="auto" w:fill="FFFFFF"/>
+        <w:spacing w:before="0" w:beforeAutospacing="0" w:after="0" w:afterAutospacing="0"/>
+        <w:rPr>
+          <w:rFonts w:ascii="Helvetica" w:hAnsi="Helvetica" w:cs="Helvetica"/>
+          <w:color w:val="393D40"/>
+        </w:rPr>
+      </w:pPr>
+      <w:r>
+        <w:rPr>
+          <w:noProof/>
+        </w:rPr>
+        <w:drawing>
+          <wp:inline distT="0" distB="0" distL="0" distR="0" wp14:anchorId="6C0B197F" wp14:editId="28E59FE3">
+            <wp:extent cx="5611292" cy="1709224"/>
+            <wp:effectExtent l="0" t="0" r="0" b="5715"/>
+            <wp:docPr id="4" name="Imagen 4"/>
+            <wp:cNvGraphicFramePr>
+              <a:graphicFrameLocks xmlns:a="http://schemas.openxmlformats.org/drawingml/2006/main" noChangeAspect="1"/>
+            </wp:cNvGraphicFramePr>
+            <a:graphic xmlns:a="http://schemas.openxmlformats.org/drawingml/2006/main">
+              <a:graphicData uri="http://schemas.openxmlformats.org/drawingml/2006/picture">
+                <pic:pic xmlns:pic="http://schemas.openxmlformats.org/drawingml/2006/picture">
+                  <pic:nvPicPr>
+                    <pic:cNvPr id="1" name=""/>
+                    <pic:cNvPicPr/>
+                  </pic:nvPicPr>
+                  <pic:blipFill rotWithShape="1">
+                    <a:blip r:embed="rId6"/>
+                    <a:srcRect t="27408" b="18436"/>
+                    <a:stretch/>
+                  </pic:blipFill>
+                  <pic:spPr bwMode="auto">
+                    <a:xfrm>
+                      <a:off x="0" y="0"/>
+                      <a:ext cx="5612130" cy="1709479"/>
+                    </a:xfrm>
+                    <a:prstGeom prst="rect">
+                      <a:avLst/>
+                    </a:prstGeom>
+                    <a:ln>
+                      <a:noFill/>
+                    </a:ln>
+                    <a:extLst>
+                      <a:ext uri="{53640926-AAD7-44D8-BBD7-CCE9431645EC}">
+                        <a14:shadowObscured xmlns:a14="http://schemas.microsoft.com/office/drawing/2010/main"/>
+                      </a:ext>
+                    </a:extLst>
+                  </pic:spPr>
+                </pic:pic>
+              </a:graphicData>
+            </a:graphic>
+          </wp:inline>
+        </w:drawing>
+      </w:r>
+    </w:p>
+    <w:p>
+      <w:pPr>
         <w:pStyle w:val="Ttulo2"/>
         <w:shd w:val="clear" w:color="auto" w:fill="FFFFFF"/>
         <w:spacing w:before="300" w:after="300"/>
@@ -1281,6 +1556,7 @@
           <w:sz w:val="45"/>
           <w:szCs w:val="45"/>
         </w:rPr>
+        <w:lastRenderedPageBreak/>
         <w:t>Ejercicio #5: Repetir un texto</w:t>
       </w:r>
     </w:p>
@@ -1290,6 +1566,7 @@
         <w:shd w:val="clear" w:color="auto" w:fill="FFFFFF"/>
         <w:spacing w:before="0" w:beforeAutospacing="0" w:after="0" w:afterAutospacing="0"/>
         <w:rPr>
+          <w:rStyle w:val="Textoennegrita"/>
           <w:rFonts w:ascii="Helvetica" w:hAnsi="Helvetica" w:cs="Helvetica"/>
           <w:color w:val="393D40"/>
         </w:rPr>
@@ -1335,6 +1612,78 @@
         </w:rPr>
         <w:t>”</w:t>
       </w:r>
+    </w:p>
+    <w:p>
+      <w:pPr>
+        <w:pStyle w:val="NormalWeb"/>
+        <w:shd w:val="clear" w:color="auto" w:fill="FFFFFF"/>
+        <w:spacing w:before="0" w:beforeAutospacing="0" w:after="0" w:afterAutospacing="0"/>
+        <w:rPr>
+          <w:rStyle w:val="Textoennegrita"/>
+          <w:rFonts w:ascii="Helvetica" w:hAnsi="Helvetica" w:cs="Helvetica"/>
+          <w:color w:val="393D40"/>
+        </w:rPr>
+      </w:pPr>
+      <w:r>
+        <w:rPr>
+          <w:noProof/>
+        </w:rPr>
+        <w:drawing>
+          <wp:inline distT="0" distB="0" distL="0" distR="0" wp14:anchorId="03E5AFB5" wp14:editId="01D5CD23">
+            <wp:extent cx="5611529" cy="626012"/>
+            <wp:effectExtent l="0" t="0" r="0" b="3175"/>
+            <wp:docPr id="5" name="Imagen 5"/>
+            <wp:cNvGraphicFramePr>
+              <a:graphicFrameLocks xmlns:a="http://schemas.openxmlformats.org/drawingml/2006/main" noChangeAspect="1"/>
+            </wp:cNvGraphicFramePr>
+            <a:graphic xmlns:a="http://schemas.openxmlformats.org/drawingml/2006/main">
+              <a:graphicData uri="http://schemas.openxmlformats.org/drawingml/2006/picture">
+                <pic:pic xmlns:pic="http://schemas.openxmlformats.org/drawingml/2006/picture">
+                  <pic:nvPicPr>
+                    <pic:cNvPr id="1" name=""/>
+                    <pic:cNvPicPr/>
+                  </pic:nvPicPr>
+                  <pic:blipFill rotWithShape="1">
+                    <a:blip r:embed="rId7"/>
+                    <a:srcRect t="27854" b="52312"/>
+                    <a:stretch/>
+                  </pic:blipFill>
+                  <pic:spPr bwMode="auto">
+                    <a:xfrm>
+                      <a:off x="0" y="0"/>
+                      <a:ext cx="5612130" cy="626079"/>
+                    </a:xfrm>
+                    <a:prstGeom prst="rect">
+                      <a:avLst/>
+                    </a:prstGeom>
+                    <a:ln>
+                      <a:noFill/>
+                    </a:ln>
+                    <a:extLst>
+                      <a:ext uri="{53640926-AAD7-44D8-BBD7-CCE9431645EC}">
+                        <a14:shadowObscured xmlns:a14="http://schemas.microsoft.com/office/drawing/2010/main"/>
+                      </a:ext>
+                    </a:extLst>
+                  </pic:spPr>
+                </pic:pic>
+              </a:graphicData>
+            </a:graphic>
+          </wp:inline>
+        </w:drawing>
+      </w:r>
+    </w:p>
+    <w:p>
+      <w:pPr>
+        <w:pStyle w:val="NormalWeb"/>
+        <w:shd w:val="clear" w:color="auto" w:fill="FFFFFF"/>
+        <w:spacing w:before="0" w:beforeAutospacing="0" w:after="0" w:afterAutospacing="0"/>
+        <w:rPr>
+          <w:rFonts w:ascii="Helvetica" w:hAnsi="Helvetica" w:cs="Helvetica"/>
+          <w:color w:val="393D40"/>
+        </w:rPr>
+      </w:pPr>
+      <w:bookmarkStart w:id="0" w:name="_GoBack"/>
+      <w:bookmarkEnd w:id="0"/>
     </w:p>
     <w:p>
       <w:pPr>
@@ -1357,9 +1706,8 @@
           <w:sz w:val="45"/>
           <w:szCs w:val="45"/>
         </w:rPr>
-        <w:t xml:space="preserve">Ejercicio #6: </w:t>
-      </w:r>
-      <w:proofErr w:type="spellStart"/>
+        <w:t>Ejercicio #6: Mú</w:t>
+      </w:r>
       <w:r>
         <w:rPr>
           <w:rFonts w:ascii="Helvetica" w:hAnsi="Helvetica" w:cs="Helvetica"/>
@@ -1369,9 +1717,39 @@
           <w:sz w:val="45"/>
           <w:szCs w:val="45"/>
         </w:rPr>
-        <w:t>Multiplos</w:t>
-      </w:r>
-      <w:proofErr w:type="spellEnd"/>
+        <w:t>ltiplos de 11</w:t>
+      </w:r>
+    </w:p>
+    <w:p>
+      <w:pPr>
+        <w:pStyle w:val="NormalWeb"/>
+        <w:shd w:val="clear" w:color="auto" w:fill="FFFFFF"/>
+        <w:spacing w:before="0" w:beforeAutospacing="0" w:after="150" w:afterAutospacing="0"/>
+        <w:rPr>
+          <w:rFonts w:ascii="Helvetica" w:hAnsi="Helvetica" w:cs="Helvetica"/>
+          <w:color w:val="393D40"/>
+        </w:rPr>
+      </w:pPr>
+      <w:r>
+        <w:rPr>
+          <w:rFonts w:ascii="Helvetica" w:hAnsi="Helvetica" w:cs="Helvetica"/>
+          <w:color w:val="393D40"/>
+        </w:rPr>
+        <w:t>Realizar un programa que calcula todos los múltiplos de 11 menores de 3000 y por último nos da la suma de todos ellos.</w:t>
+      </w:r>
+    </w:p>
+    <w:p>
+      <w:pPr>
+        <w:pStyle w:val="Ttulo2"/>
+        <w:shd w:val="clear" w:color="auto" w:fill="FFFFFF"/>
+        <w:spacing w:before="300" w:after="300"/>
+        <w:rPr>
+          <w:rFonts w:ascii="Helvetica" w:hAnsi="Helvetica" w:cs="Helvetica"/>
+          <w:color w:val="F5A829"/>
+          <w:sz w:val="45"/>
+          <w:szCs w:val="45"/>
+        </w:rPr>
+      </w:pPr>
       <w:r>
         <w:rPr>
           <w:rFonts w:ascii="Helvetica" w:hAnsi="Helvetica" w:cs="Helvetica"/>
@@ -1381,7 +1759,7 @@
           <w:sz w:val="45"/>
           <w:szCs w:val="45"/>
         </w:rPr>
-        <w:t xml:space="preserve"> de 11</w:t>
+        <w:t>Ejercicio #7: Listas de valores</w:t>
       </w:r>
     </w:p>
     <w:p>
@@ -1399,7 +1777,39 @@
           <w:rFonts w:ascii="Helvetica" w:hAnsi="Helvetica" w:cs="Helvetica"/>
           <w:color w:val="393D40"/>
         </w:rPr>
-        <w:t>Realizar un programa que calcula todos los múltiplos de 11 menores de 3000 y por último nos da la suma de todos ellos.</w:t>
+        <w:t>Realizar un programa que permita cargar dos listas de 3 valores cada una. Informar con un mensaje cu</w:t>
+      </w:r>
+      <w:r>
+        <w:rPr>
+          <w:rFonts w:ascii="Helvetica" w:hAnsi="Helvetica" w:cs="Helvetica"/>
+          <w:color w:val="393D40"/>
+        </w:rPr>
+        <w:t>á</w:t>
+      </w:r>
+      <w:r>
+        <w:rPr>
+          <w:rFonts w:ascii="Helvetica" w:hAnsi="Helvetica" w:cs="Helvetica"/>
+          <w:color w:val="393D40"/>
+        </w:rPr>
+        <w:t>l de las dos listas tiene un valor acumulado mayor (mensajes 'Lista 1 mayor', 'Lista 2 mayor', 'Listas iguales')</w:t>
+      </w:r>
+    </w:p>
+    <w:p>
+      <w:pPr>
+        <w:pStyle w:val="NormalWeb"/>
+        <w:shd w:val="clear" w:color="auto" w:fill="FFFFFF"/>
+        <w:spacing w:before="0" w:beforeAutospacing="0" w:after="150" w:afterAutospacing="0"/>
+        <w:rPr>
+          <w:rFonts w:ascii="Helvetica" w:hAnsi="Helvetica" w:cs="Helvetica"/>
+          <w:color w:val="393D40"/>
+        </w:rPr>
+      </w:pPr>
+      <w:r>
+        <w:rPr>
+          <w:rFonts w:ascii="Helvetica" w:hAnsi="Helvetica" w:cs="Helvetica"/>
+          <w:color w:val="393D40"/>
+        </w:rPr>
+        <w:t>Tener en cuenta que puede haber dos o más estructuras repetitivas en un algoritmo.</w:t>
       </w:r>
     </w:p>
     <w:p>
@@ -1423,7 +1833,7 @@
           <w:sz w:val="45"/>
           <w:szCs w:val="45"/>
         </w:rPr>
-        <w:t>Ejercicio #7: Listas de valores</w:t>
+        <w:t>Ejercicio #8: Identificando tipo de triangulo</w:t>
       </w:r>
     </w:p>
     <w:p>
@@ -1441,41 +1851,7 @@
           <w:rFonts w:ascii="Helvetica" w:hAnsi="Helvetica" w:cs="Helvetica"/>
           <w:color w:val="393D40"/>
         </w:rPr>
-        <w:t xml:space="preserve">Realizar un programa que permita cargar dos listas de 3 valores cada una. Informar con un mensaje </w:t>
-      </w:r>
-      <w:proofErr w:type="spellStart"/>
-      <w:r>
-        <w:rPr>
-          <w:rFonts w:ascii="Helvetica" w:hAnsi="Helvetica" w:cs="Helvetica"/>
-          <w:color w:val="393D40"/>
-        </w:rPr>
-        <w:t>cual</w:t>
-      </w:r>
-      <w:proofErr w:type="spellEnd"/>
-      <w:r>
-        <w:rPr>
-          <w:rFonts w:ascii="Helvetica" w:hAnsi="Helvetica" w:cs="Helvetica"/>
-          <w:color w:val="393D40"/>
-        </w:rPr>
-        <w:t xml:space="preserve"> de las dos listas tiene un valor acumulado mayor (mensajes 'Lista 1 mayor', 'Lista 2 mayor', 'Listas iguales')</w:t>
-      </w:r>
-    </w:p>
-    <w:p>
-      <w:pPr>
-        <w:pStyle w:val="NormalWeb"/>
-        <w:shd w:val="clear" w:color="auto" w:fill="FFFFFF"/>
-        <w:spacing w:before="0" w:beforeAutospacing="0" w:after="150" w:afterAutospacing="0"/>
-        <w:rPr>
-          <w:rFonts w:ascii="Helvetica" w:hAnsi="Helvetica" w:cs="Helvetica"/>
-          <w:color w:val="393D40"/>
-        </w:rPr>
-      </w:pPr>
-      <w:r>
-        <w:rPr>
-          <w:rFonts w:ascii="Helvetica" w:hAnsi="Helvetica" w:cs="Helvetica"/>
-          <w:color w:val="393D40"/>
-        </w:rPr>
-        <w:t>Tener en cuenta que puede haber dos o más estructuras repetitivas en un algoritmo.</w:t>
+        <w:t>Realizar un programa que lee la longitud de los 3 lados de un triángulo y analiza qué tipo de triángulo es: no es triángulo, equilátero, isósceles, escaleno, rectángulo</w:t>
       </w:r>
     </w:p>
     <w:p>
@@ -1499,8 +1875,7 @@
           <w:sz w:val="45"/>
           <w:szCs w:val="45"/>
         </w:rPr>
-        <w:lastRenderedPageBreak/>
-        <w:t>Ejercicio #8: Identificando tipo de triangulo</w:t>
+        <w:t>Ejercicio #9: Traduciendo palabras</w:t>
       </w:r>
     </w:p>
     <w:p>
@@ -1518,8 +1893,60 @@
           <w:rFonts w:ascii="Helvetica" w:hAnsi="Helvetica" w:cs="Helvetica"/>
           <w:color w:val="393D40"/>
         </w:rPr>
-        <w:t>Realizar un programa que lee la longitud de los 3 lados de un triángulo y analiza qué tipo de triángulo es: no es triángulo, equilátero, isósceles, escaleno, rectángulo</w:t>
-      </w:r>
+        <w:t>Solicitar el ingreso alguna de estas palabras (casa, mesa, perro, gato) luego mostrar la palabra traducida en inglés. Es decir, si se ingresa 'casa' debemos mostrar el texto '</w:t>
+      </w:r>
+      <w:proofErr w:type="spellStart"/>
+      <w:r>
+        <w:rPr>
+          <w:rFonts w:ascii="Helvetica" w:hAnsi="Helvetica" w:cs="Helvetica"/>
+          <w:color w:val="393D40"/>
+        </w:rPr>
+        <w:t>house</w:t>
+      </w:r>
+      <w:proofErr w:type="spellEnd"/>
+      <w:r>
+        <w:rPr>
+          <w:rFonts w:ascii="Helvetica" w:hAnsi="Helvetica" w:cs="Helvetica"/>
+          <w:color w:val="393D40"/>
+        </w:rPr>
+        <w:t>' en la página.</w:t>
+      </w:r>
+    </w:p>
+    <w:p>
+      <w:pPr>
+        <w:pStyle w:val="NormalWeb"/>
+        <w:shd w:val="clear" w:color="auto" w:fill="FFFFFF"/>
+        <w:spacing w:before="0" w:beforeAutospacing="0" w:after="0" w:afterAutospacing="0"/>
+        <w:rPr>
+          <w:rFonts w:ascii="Helvetica" w:hAnsi="Helvetica" w:cs="Helvetica"/>
+          <w:color w:val="393D40"/>
+        </w:rPr>
+      </w:pPr>
+      <w:r>
+        <w:rPr>
+          <w:rFonts w:ascii="Helvetica" w:hAnsi="Helvetica" w:cs="Helvetica"/>
+          <w:color w:val="393D40"/>
+        </w:rPr>
+        <w:t>Realizar este ejercicio con la estructura</w:t>
+      </w:r>
+      <w:r>
+        <w:rPr>
+          <w:rStyle w:val="apple-converted-space"/>
+          <w:rFonts w:ascii="Helvetica" w:hAnsi="Helvetica" w:cs="Helvetica"/>
+          <w:color w:val="393D40"/>
+        </w:rPr>
+        <w:t> </w:t>
+      </w:r>
+      <w:proofErr w:type="spellStart"/>
+      <w:r>
+        <w:rPr>
+          <w:rStyle w:val="Textoennegrita"/>
+          <w:rFonts w:ascii="Helvetica" w:hAnsi="Helvetica" w:cs="Helvetica"/>
+          <w:color w:val="393D40"/>
+        </w:rPr>
+        <w:t>switch</w:t>
+      </w:r>
+      <w:proofErr w:type="spellEnd"/>
     </w:p>
     <w:p>
       <w:pPr>
@@ -1542,7 +1969,8 @@
           <w:sz w:val="45"/>
           <w:szCs w:val="45"/>
         </w:rPr>
-        <w:t>Ejercicio #9: Traduciendo palabras</w:t>
+        <w:lastRenderedPageBreak/>
+        <w:t>Ejercicio #10: Censo provincial</w:t>
       </w:r>
     </w:p>
     <w:p>
@@ -1560,89 +1988,13 @@
           <w:rFonts w:ascii="Helvetica" w:hAnsi="Helvetica" w:cs="Helvetica"/>
           <w:color w:val="393D40"/>
         </w:rPr>
-        <w:t>Solicitar el ingreso alguna de estas palabras (casa, mesa, perro, gato) luego mostrar la palabra traducida en inglés. Es decir, si se ingresa 'casa' debemos mostrar el texto '</w:t>
-      </w:r>
-      <w:proofErr w:type="spellStart"/>
-      <w:r>
-        <w:rPr>
-          <w:rFonts w:ascii="Helvetica" w:hAnsi="Helvetica" w:cs="Helvetica"/>
-          <w:color w:val="393D40"/>
-        </w:rPr>
-        <w:t>house</w:t>
-      </w:r>
-      <w:proofErr w:type="spellEnd"/>
-      <w:r>
-        <w:rPr>
-          <w:rFonts w:ascii="Helvetica" w:hAnsi="Helvetica" w:cs="Helvetica"/>
-          <w:color w:val="393D40"/>
-        </w:rPr>
-        <w:t>' en la página.</w:t>
+        <w:t>Se realizó un censo provincial y se desea procesar la información obtenida en dicho censo. De cada una de las personas censadas se tiene la siguiente información: número de documento, edad y sexo ('femenino' o 'masculino') Se pide confeccionar un programa que lea los datos de cada persona censada (para finalizar ingresar el valor cero en el número de documento) e informar:</w:t>
       </w:r>
     </w:p>
     <w:p>
       <w:pPr>
         <w:pStyle w:val="NormalWeb"/>
         <w:shd w:val="clear" w:color="auto" w:fill="FFFFFF"/>
-        <w:spacing w:before="0" w:beforeAutospacing="0" w:after="0" w:afterAutospacing="0"/>
-        <w:rPr>
-          <w:rFonts w:ascii="Helvetica" w:hAnsi="Helvetica" w:cs="Helvetica"/>
-          <w:color w:val="393D40"/>
-        </w:rPr>
-      </w:pPr>
-      <w:r>
-        <w:rPr>
-          <w:rFonts w:ascii="Helvetica" w:hAnsi="Helvetica" w:cs="Helvetica"/>
-          <w:color w:val="393D40"/>
-        </w:rPr>
-        <w:t>Realizar este ejercicio con la estructura</w:t>
-      </w:r>
-      <w:r>
-        <w:rPr>
-          <w:rStyle w:val="apple-converted-space"/>
-          <w:rFonts w:ascii="Helvetica" w:hAnsi="Helvetica" w:cs="Helvetica"/>
-          <w:color w:val="393D40"/>
-        </w:rPr>
-        <w:t> </w:t>
-      </w:r>
-      <w:proofErr w:type="spellStart"/>
-      <w:r>
-        <w:rPr>
-          <w:rStyle w:val="Textoennegrita"/>
-          <w:rFonts w:ascii="Helvetica" w:hAnsi="Helvetica" w:cs="Helvetica"/>
-          <w:color w:val="393D40"/>
-        </w:rPr>
-        <w:t>switch</w:t>
-      </w:r>
-      <w:proofErr w:type="spellEnd"/>
-    </w:p>
-    <w:p>
-      <w:pPr>
-        <w:pStyle w:val="Ttulo2"/>
-        <w:shd w:val="clear" w:color="auto" w:fill="FFFFFF"/>
-        <w:spacing w:before="300" w:after="300"/>
-        <w:rPr>
-          <w:rFonts w:ascii="Helvetica" w:hAnsi="Helvetica" w:cs="Helvetica"/>
-          <w:color w:val="F5A829"/>
-          <w:sz w:val="45"/>
-          <w:szCs w:val="45"/>
-        </w:rPr>
-      </w:pPr>
-      <w:r>
-        <w:rPr>
-          <w:rFonts w:ascii="Helvetica" w:hAnsi="Helvetica" w:cs="Helvetica"/>
-          <w:b/>
-          <w:bCs/>
-          <w:color w:val="F5A829"/>
-          <w:sz w:val="45"/>
-          <w:szCs w:val="45"/>
-        </w:rPr>
-        <w:t>Ejercicio #10: Censo provincial</w:t>
-      </w:r>
-    </w:p>
-    <w:p>
-      <w:pPr>
-        <w:pStyle w:val="NormalWeb"/>
-        <w:shd w:val="clear" w:color="auto" w:fill="FFFFFF"/>
         <w:spacing w:before="0" w:beforeAutospacing="0" w:after="150" w:afterAutospacing="0"/>
         <w:rPr>
           <w:rFonts w:ascii="Helvetica" w:hAnsi="Helvetica" w:cs="Helvetica"/>
@@ -1654,31 +2006,10 @@
           <w:rFonts w:ascii="Helvetica" w:hAnsi="Helvetica" w:cs="Helvetica"/>
           <w:color w:val="393D40"/>
         </w:rPr>
-        <w:t>Se realizó un censo provincial y se desea procesar la información obtenida en dicho censo. De cada una de las personas censadas se tiene la siguiente información: número de documento, edad y sexo ('femenino' o 'masculino') Se pide confeccionar un programa que lea los datos de cada persona censada (para finalizar ingresar el valor cero en el número de documento) e informar:</w:t>
-      </w:r>
-    </w:p>
-    <w:p>
-      <w:pPr>
-        <w:pStyle w:val="NormalWeb"/>
-        <w:shd w:val="clear" w:color="auto" w:fill="FFFFFF"/>
-        <w:spacing w:before="0" w:beforeAutospacing="0" w:after="150" w:afterAutospacing="0"/>
-        <w:rPr>
-          <w:rFonts w:ascii="Helvetica" w:hAnsi="Helvetica" w:cs="Helvetica"/>
-          <w:color w:val="393D40"/>
-        </w:rPr>
-      </w:pPr>
-      <w:r>
-        <w:rPr>
-          <w:rFonts w:ascii="Helvetica" w:hAnsi="Helvetica" w:cs="Helvetica"/>
-          <w:color w:val="393D40"/>
-        </w:rPr>
         <w:t>a) Cantidad total de personas censadas. b) Cantidad de varones. c) Cantidad de mujeres. d) Cantidad de varones cuya edad varía entre 16 y 65 años.</w:t>
       </w:r>
     </w:p>
-    <w:p>
-      <w:bookmarkStart w:id="0" w:name="_GoBack"/>
-      <w:bookmarkEnd w:id="0"/>
-    </w:p>
+    <w:p/>
     <w:sectPr>
       <w:pgSz w:w="12240" w:h="15840"/>
       <w:pgMar w:top="1417" w:right="1701" w:bottom="1417" w:left="1701" w:header="708" w:footer="708" w:gutter="0"/>
@@ -2091,7 +2422,7 @@
     <w:semiHidden/>
     <w:unhideWhenUsed/>
     <w:qFormat/>
-    <w:rsid w:val="0092459E"/>
+    <w:rsid w:val="00DF12CD"/>
     <w:pPr>
       <w:keepNext/>
       <w:keepLines/>
@@ -2111,7 +2442,7 @@
     <w:link w:val="Ttulo3Car"/>
     <w:uiPriority w:val="9"/>
     <w:qFormat/>
-    <w:rsid w:val="0092459E"/>
+    <w:rsid w:val="00DF12CD"/>
     <w:pPr>
       <w:spacing w:before="100" w:beforeAutospacing="1" w:after="100" w:afterAutospacing="1" w:line="240" w:lineRule="auto"/>
       <w:outlineLvl w:val="2"/>
@@ -2157,7 +2488,7 @@
     <w:basedOn w:val="Fuentedeprrafopredeter"/>
     <w:link w:val="Ttulo3"/>
     <w:uiPriority w:val="9"/>
-    <w:rsid w:val="0092459E"/>
+    <w:rsid w:val="00DF12CD"/>
     <w:rPr>
       <w:rFonts w:ascii="Times New Roman" w:eastAsia="Times New Roman" w:hAnsi="Times New Roman" w:cs="Times New Roman"/>
       <w:b/>
@@ -2173,7 +2504,7 @@
     <w:link w:val="Ttulo2"/>
     <w:uiPriority w:val="9"/>
     <w:semiHidden/>
-    <w:rsid w:val="0092459E"/>
+    <w:rsid w:val="00DF12CD"/>
     <w:rPr>
       <w:rFonts w:asciiTheme="majorHAnsi" w:eastAsiaTheme="majorEastAsia" w:hAnsiTheme="majorHAnsi" w:cstheme="majorBidi"/>
       <w:color w:val="2E74B5" w:themeColor="accent1" w:themeShade="BF"/>
@@ -2187,7 +2518,7 @@
     <w:uiPriority w:val="99"/>
     <w:semiHidden/>
     <w:unhideWhenUsed/>
-    <w:rsid w:val="0092459E"/>
+    <w:rsid w:val="00DF12CD"/>
     <w:pPr>
       <w:spacing w:before="100" w:beforeAutospacing="1" w:after="100" w:afterAutospacing="1" w:line="240" w:lineRule="auto"/>
     </w:pPr>
@@ -2205,7 +2536,7 @@
     <w:uiPriority w:val="99"/>
     <w:semiHidden/>
     <w:unhideWhenUsed/>
-    <w:rsid w:val="0092459E"/>
+    <w:rsid w:val="00DF12CD"/>
     <w:pPr>
       <w:tabs>
         <w:tab w:val="left" w:pos="916"/>
@@ -2240,7 +2571,7 @@
     <w:link w:val="HTMLconformatoprevio"/>
     <w:uiPriority w:val="99"/>
     <w:semiHidden/>
-    <w:rsid w:val="0092459E"/>
+    <w:rsid w:val="00DF12CD"/>
     <w:rPr>
       <w:rFonts w:ascii="Courier New" w:eastAsia="Times New Roman" w:hAnsi="Courier New" w:cs="Courier New"/>
       <w:sz w:val="20"/>
@@ -2254,7 +2585,7 @@
     <w:uiPriority w:val="99"/>
     <w:semiHidden/>
     <w:unhideWhenUsed/>
-    <w:rsid w:val="0092459E"/>
+    <w:rsid w:val="00DF12CD"/>
     <w:rPr>
       <w:rFonts w:ascii="Courier New" w:eastAsia="Times New Roman" w:hAnsi="Courier New" w:cs="Courier New"/>
       <w:sz w:val="20"/>
@@ -2264,14 +2595,14 @@
   <w:style w:type="character" w:customStyle="1" w:styleId="apple-converted-space">
     <w:name w:val="apple-converted-space"/>
     <w:basedOn w:val="Fuentedeprrafopredeter"/>
-    <w:rsid w:val="0092459E"/>
+    <w:rsid w:val="00DF12CD"/>
   </w:style>
   <w:style w:type="character" w:styleId="Textoennegrita">
     <w:name w:val="Strong"/>
     <w:basedOn w:val="Fuentedeprrafopredeter"/>
     <w:uiPriority w:val="22"/>
     <w:qFormat/>
-    <w:rsid w:val="0092459E"/>
+    <w:rsid w:val="00DF12CD"/>
     <w:rPr>
       <w:b/>
       <w:bCs/>
@@ -2282,7 +2613,7 @@
     <w:basedOn w:val="Fuentedeprrafopredeter"/>
     <w:uiPriority w:val="20"/>
     <w:qFormat/>
-    <w:rsid w:val="0092459E"/>
+    <w:rsid w:val="00DF12CD"/>
     <w:rPr>
       <w:i/>
       <w:iCs/>

</xml_diff>